<commit_message>
Updated parallel experiments in RSD paper
</commit_message>
<xml_diff>
--- a/2016/RSD/genopt.docx
+++ b/2016/RSD/genopt.docx
@@ -490,7 +490,7 @@
           <v:shape id="_x0000_i1025" type="#_x0000_t75" style="width:163.4pt;height:36.3pt" o:ole="">
             <v:imagedata r:id="rId8" o:title=""/>
           </v:shape>
-          <o:OLEObject Type="Embed" ProgID="Equation.3" ShapeID="_x0000_i1025" DrawAspect="Content" ObjectID="_1527464887" r:id="rId9"/>
+          <o:OLEObject Type="Embed" ProgID="Equation.3" ShapeID="_x0000_i1025" DrawAspect="Content" ObjectID="_1527509230" r:id="rId9"/>
         </w:object>
       </w:r>
       <w:r>
@@ -627,7 +627,7 @@
           <v:shape id="_x0000_i1026" type="#_x0000_t75" style="width:33.8pt;height:18.15pt" o:ole="">
             <v:imagedata r:id="rId10" o:title=""/>
           </v:shape>
-          <o:OLEObject Type="Embed" ProgID="Equation.3" ShapeID="_x0000_i1026" DrawAspect="Content" ObjectID="_1527464888" r:id="rId11"/>
+          <o:OLEObject Type="Embed" ProgID="Equation.3" ShapeID="_x0000_i1026" DrawAspect="Content" ObjectID="_1527509231" r:id="rId11"/>
         </w:object>
       </w:r>
       <w:r>
@@ -650,7 +650,7 @@
           <v:shape id="_x0000_i1027" type="#_x0000_t75" style="width:13.15pt;height:18.15pt" o:ole="">
             <v:imagedata r:id="rId12" o:title=""/>
           </v:shape>
-          <o:OLEObject Type="Embed" ProgID="Equation.3" ShapeID="_x0000_i1027" DrawAspect="Content" ObjectID="_1527464889" r:id="rId13"/>
+          <o:OLEObject Type="Embed" ProgID="Equation.3" ShapeID="_x0000_i1027" DrawAspect="Content" ObjectID="_1527509232" r:id="rId13"/>
         </w:object>
       </w:r>
       <w:r>
@@ -764,7 +764,7 @@
           <v:shape id="_x0000_i1028" type="#_x0000_t75" style="width:221pt;height:18.15pt" o:ole="">
             <v:imagedata r:id="rId14" o:title=""/>
           </v:shape>
-          <o:OLEObject Type="Embed" ProgID="Equation.3" ShapeID="_x0000_i1028" DrawAspect="Content" ObjectID="_1527464890" r:id="rId15"/>
+          <o:OLEObject Type="Embed" ProgID="Equation.3" ShapeID="_x0000_i1028" DrawAspect="Content" ObjectID="_1527509233" r:id="rId15"/>
         </w:object>
       </w:r>
       <w:r>
@@ -2790,7 +2790,7 @@
           <v:shape id="_x0000_i1029" type="#_x0000_t75" style="width:152.75pt;height:18.15pt" o:ole="">
             <v:imagedata r:id="rId16" o:title=""/>
           </v:shape>
-          <o:OLEObject Type="Embed" ProgID="Equation.3" ShapeID="_x0000_i1029" DrawAspect="Content" ObjectID="_1527464891" r:id="rId17"/>
+          <o:OLEObject Type="Embed" ProgID="Equation.3" ShapeID="_x0000_i1029" DrawAspect="Content" ObjectID="_1527509234" r:id="rId17"/>
         </w:object>
       </w:r>
       <w:r>
@@ -2862,7 +2862,7 @@
           <v:shape id="_x0000_i1030" type="#_x0000_t75" style="width:25.65pt;height:15.05pt" o:ole="">
             <v:imagedata r:id="rId18" o:title=""/>
           </v:shape>
-          <o:OLEObject Type="Embed" ProgID="Equation.3" ShapeID="_x0000_i1030" DrawAspect="Content" ObjectID="_1527464892" r:id="rId19"/>
+          <o:OLEObject Type="Embed" ProgID="Equation.3" ShapeID="_x0000_i1030" DrawAspect="Content" ObjectID="_1527509235" r:id="rId19"/>
         </w:object>
       </w:r>
       <w:r>
@@ -2897,7 +2897,7 @@
           <v:shape id="_x0000_i1031" type="#_x0000_t75" style="width:33.8pt;height:15.05pt" o:ole="">
             <v:imagedata r:id="rId20" o:title=""/>
           </v:shape>
-          <o:OLEObject Type="Embed" ProgID="Equation.3" ShapeID="_x0000_i1031" DrawAspect="Content" ObjectID="_1527464893" r:id="rId21"/>
+          <o:OLEObject Type="Embed" ProgID="Equation.3" ShapeID="_x0000_i1031" DrawAspect="Content" ObjectID="_1527509236" r:id="rId21"/>
         </w:object>
       </w:r>
       <w:r>
@@ -2919,7 +2919,7 @@
           <v:shape id="_x0000_i1032" type="#_x0000_t75" style="width:25.05pt;height:13.15pt" o:ole="">
             <v:imagedata r:id="rId22" o:title=""/>
           </v:shape>
-          <o:OLEObject Type="Embed" ProgID="Equation.3" ShapeID="_x0000_i1032" DrawAspect="Content" ObjectID="_1527464894" r:id="rId23"/>
+          <o:OLEObject Type="Embed" ProgID="Equation.3" ShapeID="_x0000_i1032" DrawAspect="Content" ObjectID="_1527509237" r:id="rId23"/>
         </w:object>
       </w:r>
       <w:r>
@@ -2936,7 +2936,7 @@
           <v:shape id="_x0000_i1033" type="#_x0000_t75" style="width:40.05pt;height:16.9pt" o:ole="">
             <v:imagedata r:id="rId24" o:title=""/>
           </v:shape>
-          <o:OLEObject Type="Embed" ProgID="Equation.3" ShapeID="_x0000_i1033" DrawAspect="Content" ObjectID="_1527464895" r:id="rId25"/>
+          <o:OLEObject Type="Embed" ProgID="Equation.3" ShapeID="_x0000_i1033" DrawAspect="Content" ObjectID="_1527509238" r:id="rId25"/>
         </w:object>
       </w:r>
       <w:r>
@@ -2956,7 +2956,7 @@
           <v:shape id="_x0000_i1034" type="#_x0000_t75" style="width:56.95pt;height:16.9pt" o:ole="">
             <v:imagedata r:id="rId26" o:title=""/>
           </v:shape>
-          <o:OLEObject Type="Embed" ProgID="Equation.3" ShapeID="_x0000_i1034" DrawAspect="Content" ObjectID="_1527464896" r:id="rId27"/>
+          <o:OLEObject Type="Embed" ProgID="Equation.3" ShapeID="_x0000_i1034" DrawAspect="Content" ObjectID="_1527509239" r:id="rId27"/>
         </w:object>
       </w:r>
       <w:r>
@@ -2999,7 +2999,7 @@
           <v:shape id="_x0000_i1035" type="#_x0000_t75" style="width:123.95pt;height:18.15pt" o:ole="" fillcolor="window">
             <v:imagedata r:id="rId28" o:title=""/>
           </v:shape>
-          <o:OLEObject Type="Embed" ProgID="Equation.3" ShapeID="_x0000_i1035" DrawAspect="Content" ObjectID="_1527464897" r:id="rId29"/>
+          <o:OLEObject Type="Embed" ProgID="Equation.3" ShapeID="_x0000_i1035" DrawAspect="Content" ObjectID="_1527509240" r:id="rId29"/>
         </w:object>
       </w:r>
       <w:r>
@@ -3013,7 +3013,7 @@
           <v:shape id="_x0000_i1036" type="#_x0000_t75" style="width:115.85pt;height:16.3pt" o:ole="" fillcolor="window">
             <v:imagedata r:id="rId30" o:title=""/>
           </v:shape>
-          <o:OLEObject Type="Embed" ProgID="Equation.3" ShapeID="_x0000_i1036" DrawAspect="Content" ObjectID="_1527464898" r:id="rId31"/>
+          <o:OLEObject Type="Embed" ProgID="Equation.3" ShapeID="_x0000_i1036" DrawAspect="Content" ObjectID="_1527509241" r:id="rId31"/>
         </w:object>
       </w:r>
       <w:r>
@@ -3041,7 +3041,7 @@
           <v:shape id="_x0000_i1037" type="#_x0000_t75" style="width:89.55pt;height:16.3pt" o:ole="" fillcolor="window">
             <v:imagedata r:id="rId32" o:title=""/>
           </v:shape>
-          <o:OLEObject Type="Embed" ProgID="Equation.3" ShapeID="_x0000_i1037" DrawAspect="Content" ObjectID="_1527464899" r:id="rId33"/>
+          <o:OLEObject Type="Embed" ProgID="Equation.3" ShapeID="_x0000_i1037" DrawAspect="Content" ObjectID="_1527509242" r:id="rId33"/>
         </w:object>
       </w:r>
       <w:r>
@@ -3064,7 +3064,7 @@
           <v:shape id="_x0000_i1038" type="#_x0000_t75" style="width:88.3pt;height:31.95pt" o:ole="">
             <v:imagedata r:id="rId34" o:title=""/>
           </v:shape>
-          <o:OLEObject Type="Embed" ProgID="Equation.3" ShapeID="_x0000_i1038" DrawAspect="Content" ObjectID="_1527464900" r:id="rId35"/>
+          <o:OLEObject Type="Embed" ProgID="Equation.3" ShapeID="_x0000_i1038" DrawAspect="Content" ObjectID="_1527509243" r:id="rId35"/>
         </w:object>
       </w:r>
       <w:r>
@@ -3078,7 +3078,7 @@
           <v:shape id="_x0000_i1039" type="#_x0000_t75" style="width:75.15pt;height:34.45pt" o:ole="" fillcolor="window">
             <v:imagedata r:id="rId36" o:title=""/>
           </v:shape>
-          <o:OLEObject Type="Embed" ProgID="Equation.3" ShapeID="_x0000_i1039" DrawAspect="Content" ObjectID="_1527464901" r:id="rId37"/>
+          <o:OLEObject Type="Embed" ProgID="Equation.3" ShapeID="_x0000_i1039" DrawAspect="Content" ObjectID="_1527509244" r:id="rId37"/>
         </w:object>
       </w:r>
       <w:r>
@@ -3181,7 +3181,7 @@
           <v:shape id="_x0000_i1040" type="#_x0000_t75" style="width:23.8pt;height:12.5pt" o:ole="">
             <v:imagedata r:id="rId38" o:title=""/>
           </v:shape>
-          <o:OLEObject Type="Embed" ProgID="Equation.3" ShapeID="_x0000_i1040" DrawAspect="Content" ObjectID="_1527464902" r:id="rId39"/>
+          <o:OLEObject Type="Embed" ProgID="Equation.3" ShapeID="_x0000_i1040" DrawAspect="Content" ObjectID="_1527509245" r:id="rId39"/>
         </w:object>
       </w:r>
       <w:r>
@@ -3198,7 +3198,7 @@
           <v:shape id="_x0000_i1041" type="#_x0000_t75" style="width:62pt;height:16.3pt" o:ole="">
             <v:imagedata r:id="rId40" o:title=""/>
           </v:shape>
-          <o:OLEObject Type="Embed" ProgID="Equation.3" ShapeID="_x0000_i1041" DrawAspect="Content" ObjectID="_1527464903" r:id="rId41"/>
+          <o:OLEObject Type="Embed" ProgID="Equation.3" ShapeID="_x0000_i1041" DrawAspect="Content" ObjectID="_1527509246" r:id="rId41"/>
         </w:object>
       </w:r>
       <w:r>
@@ -3232,7 +3232,7 @@
           <v:shape id="_x0000_i1042" type="#_x0000_t75" style="width:95.15pt;height:16.3pt" o:ole="" fillcolor="window">
             <v:imagedata r:id="rId42" o:title=""/>
           </v:shape>
-          <o:OLEObject Type="Embed" ProgID="Equation.3" ShapeID="_x0000_i1042" DrawAspect="Content" ObjectID="_1527464904" r:id="rId43"/>
+          <o:OLEObject Type="Embed" ProgID="Equation.3" ShapeID="_x0000_i1042" DrawAspect="Content" ObjectID="_1527509247" r:id="rId43"/>
         </w:object>
       </w:r>
       <w:r>
@@ -3264,7 +3264,7 @@
           <v:shape id="_x0000_i1043" type="#_x0000_t75" style="width:85.15pt;height:29.45pt" o:ole="" fillcolor="window">
             <v:imagedata r:id="rId44" o:title=""/>
           </v:shape>
-          <o:OLEObject Type="Embed" ProgID="Equation.3" ShapeID="_x0000_i1043" DrawAspect="Content" ObjectID="_1527464905" r:id="rId45"/>
+          <o:OLEObject Type="Embed" ProgID="Equation.3" ShapeID="_x0000_i1043" DrawAspect="Content" ObjectID="_1527509248" r:id="rId45"/>
         </w:object>
       </w:r>
       <w:r>
@@ -3278,7 +3278,7 @@
           <v:shape id="_x0000_i1044" type="#_x0000_t75" style="width:105.8pt;height:29.45pt" o:ole="" fillcolor="window">
             <v:imagedata r:id="rId46" o:title=""/>
           </v:shape>
-          <o:OLEObject Type="Embed" ProgID="Equation.3" ShapeID="_x0000_i1044" DrawAspect="Content" ObjectID="_1527464906" r:id="rId47"/>
+          <o:OLEObject Type="Embed" ProgID="Equation.3" ShapeID="_x0000_i1044" DrawAspect="Content" ObjectID="_1527509249" r:id="rId47"/>
         </w:object>
       </w:r>
       <w:r>
@@ -3375,7 +3375,7 @@
           <v:shape id="_x0000_i1045" type="#_x0000_t75" style="width:160.3pt;height:35.05pt" o:ole="" fillcolor="window">
             <v:imagedata r:id="rId48" o:title=""/>
           </v:shape>
-          <o:OLEObject Type="Embed" ProgID="Equation.3" ShapeID="_x0000_i1045" DrawAspect="Content" ObjectID="_1527464907" r:id="rId49"/>
+          <o:OLEObject Type="Embed" ProgID="Equation.3" ShapeID="_x0000_i1045" DrawAspect="Content" ObjectID="_1527509250" r:id="rId49"/>
         </w:object>
       </w:r>
       <w:r>
@@ -3389,7 +3389,7 @@
           <v:shape id="_x0000_i1046" type="#_x0000_t75" style="width:56.95pt;height:15.05pt" o:ole="" fillcolor="window">
             <v:imagedata r:id="rId50" o:title=""/>
           </v:shape>
-          <o:OLEObject Type="Embed" ProgID="Equation.3" ShapeID="_x0000_i1046" DrawAspect="Content" ObjectID="_1527464908" r:id="rId51"/>
+          <o:OLEObject Type="Embed" ProgID="Equation.3" ShapeID="_x0000_i1046" DrawAspect="Content" ObjectID="_1527509251" r:id="rId51"/>
         </w:object>
       </w:r>
       <w:r>
@@ -3502,7 +3502,7 @@
           <v:shape id="_x0000_i1047" type="#_x0000_t75" style="width:77pt;height:15.05pt" o:ole="">
             <v:imagedata r:id="rId52" o:title=""/>
           </v:shape>
-          <o:OLEObject Type="Embed" ProgID="Equation.3" ShapeID="_x0000_i1047" DrawAspect="Content" ObjectID="_1527464909" r:id="rId53"/>
+          <o:OLEObject Type="Embed" ProgID="Equation.3" ShapeID="_x0000_i1047" DrawAspect="Content" ObjectID="_1527509252" r:id="rId53"/>
         </w:object>
       </w:r>
       <w:r>
@@ -3528,7 +3528,7 @@
           <v:shape id="_x0000_i1048" type="#_x0000_t75" style="width:165.9pt;height:16.3pt" o:ole="">
             <v:imagedata r:id="rId54" o:title=""/>
           </v:shape>
-          <o:OLEObject Type="Embed" ProgID="Equation.3" ShapeID="_x0000_i1048" DrawAspect="Content" ObjectID="_1527464910" r:id="rId55"/>
+          <o:OLEObject Type="Embed" ProgID="Equation.3" ShapeID="_x0000_i1048" DrawAspect="Content" ObjectID="_1527509253" r:id="rId55"/>
         </w:object>
       </w:r>
       <w:r>
@@ -3596,7 +3596,7 @@
           <v:shape id="_x0000_i1049" type="#_x0000_t75" style="width:56.95pt;height:18.15pt" o:ole="">
             <v:imagedata r:id="rId56" o:title=""/>
           </v:shape>
-          <o:OLEObject Type="Embed" ProgID="Equation.3" ShapeID="_x0000_i1049" DrawAspect="Content" ObjectID="_1527464911" r:id="rId57"/>
+          <o:OLEObject Type="Embed" ProgID="Equation.3" ShapeID="_x0000_i1049" DrawAspect="Content" ObjectID="_1527509254" r:id="rId57"/>
         </w:object>
       </w:r>
       <w:r>
@@ -3624,7 +3624,7 @@
           <v:shape id="_x0000_i1050" type="#_x0000_t75" style="width:67.6pt;height:18.15pt" o:ole="">
             <v:imagedata r:id="rId58" o:title=""/>
           </v:shape>
-          <o:OLEObject Type="Embed" ProgID="Equation.3" ShapeID="_x0000_i1050" DrawAspect="Content" ObjectID="_1527464912" r:id="rId59"/>
+          <o:OLEObject Type="Embed" ProgID="Equation.3" ShapeID="_x0000_i1050" DrawAspect="Content" ObjectID="_1527509255" r:id="rId59"/>
         </w:object>
       </w:r>
       <w:r>
@@ -3644,7 +3644,7 @@
           <v:shape id="_x0000_i1051" type="#_x0000_t75" style="width:80.15pt;height:31.95pt" o:ole="" fillcolor="window">
             <v:imagedata r:id="rId60" o:title=""/>
           </v:shape>
-          <o:OLEObject Type="Embed" ProgID="Equation.3" ShapeID="_x0000_i1051" DrawAspect="Content" ObjectID="_1527464913" r:id="rId61"/>
+          <o:OLEObject Type="Embed" ProgID="Equation.3" ShapeID="_x0000_i1051" DrawAspect="Content" ObjectID="_1527509256" r:id="rId61"/>
         </w:object>
       </w:r>
       <w:r>
@@ -3658,7 +3658,7 @@
           <v:shape id="_x0000_i1052" type="#_x0000_t75" style="width:26.9pt;height:18.15pt" o:ole="" fillcolor="window">
             <v:imagedata r:id="rId62" o:title=""/>
           </v:shape>
-          <o:OLEObject Type="Embed" ProgID="Equation.3" ShapeID="_x0000_i1052" DrawAspect="Content" ObjectID="_1527464914" r:id="rId63"/>
+          <o:OLEObject Type="Embed" ProgID="Equation.3" ShapeID="_x0000_i1052" DrawAspect="Content" ObjectID="_1527509257" r:id="rId63"/>
         </w:object>
       </w:r>
       <w:r>
@@ -3672,7 +3672,7 @@
           <v:shape id="_x0000_i1053" type="#_x0000_t75" style="width:43.85pt;height:18.15pt" o:ole="">
             <v:imagedata r:id="rId64" o:title=""/>
           </v:shape>
-          <o:OLEObject Type="Embed" ProgID="Equation.3" ShapeID="_x0000_i1053" DrawAspect="Content" ObjectID="_1527464915" r:id="rId65"/>
+          <o:OLEObject Type="Embed" ProgID="Equation.3" ShapeID="_x0000_i1053" DrawAspect="Content" ObjectID="_1527509258" r:id="rId65"/>
         </w:object>
       </w:r>
       <w:r>
@@ -3686,7 +3686,7 @@
           <v:shape id="_x0000_i1054" type="#_x0000_t75" style="width:134pt;height:31.95pt" o:ole="" fillcolor="window">
             <v:imagedata r:id="rId66" o:title=""/>
           </v:shape>
-          <o:OLEObject Type="Embed" ProgID="Equation.3" ShapeID="_x0000_i1054" DrawAspect="Content" ObjectID="_1527464916" r:id="rId67"/>
+          <o:OLEObject Type="Embed" ProgID="Equation.3" ShapeID="_x0000_i1054" DrawAspect="Content" ObjectID="_1527509259" r:id="rId67"/>
         </w:object>
       </w:r>
       <w:r>
@@ -3703,7 +3703,7 @@
           <v:shape id="_x0000_i1055" type="#_x0000_t75" style="width:62.6pt;height:18.15pt" o:ole="" fillcolor="window">
             <v:imagedata r:id="rId68" o:title=""/>
           </v:shape>
-          <o:OLEObject Type="Embed" ProgID="Equation.3" ShapeID="_x0000_i1055" DrawAspect="Content" ObjectID="_1527464917" r:id="rId69"/>
+          <o:OLEObject Type="Embed" ProgID="Equation.3" ShapeID="_x0000_i1055" DrawAspect="Content" ObjectID="_1527509260" r:id="rId69"/>
         </w:object>
       </w:r>
       <w:r>
@@ -3804,7 +3804,7 @@
           <v:shape id="_x0000_i1056" type="#_x0000_t75" style="width:36.3pt;height:18.8pt" o:ole="" fillcolor="window">
             <v:imagedata r:id="rId70" o:title=""/>
           </v:shape>
-          <o:OLEObject Type="Embed" ProgID="Equation.3" ShapeID="_x0000_i1056" DrawAspect="Content" ObjectID="_1527464918" r:id="rId71"/>
+          <o:OLEObject Type="Embed" ProgID="Equation.3" ShapeID="_x0000_i1056" DrawAspect="Content" ObjectID="_1527509261" r:id="rId71"/>
         </w:object>
       </w:r>
       <w:r>
@@ -3824,7 +3824,7 @@
           <v:shape id="_x0000_i1057" type="#_x0000_t75" style="width:56.95pt;height:18.15pt" o:ole="">
             <v:imagedata r:id="rId72" o:title=""/>
           </v:shape>
-          <o:OLEObject Type="Embed" ProgID="Equation.3" ShapeID="_x0000_i1057" DrawAspect="Content" ObjectID="_1527464919" r:id="rId73"/>
+          <o:OLEObject Type="Embed" ProgID="Equation.3" ShapeID="_x0000_i1057" DrawAspect="Content" ObjectID="_1527509262" r:id="rId73"/>
         </w:object>
       </w:r>
       <w:r>
@@ -3841,7 +3841,7 @@
           <v:shape id="_x0000_i1058" type="#_x0000_t75" style="width:26.9pt;height:13.15pt" o:ole="">
             <v:imagedata r:id="rId74" o:title=""/>
           </v:shape>
-          <o:OLEObject Type="Embed" ProgID="Equation.3" ShapeID="_x0000_i1058" DrawAspect="Content" ObjectID="_1527464920" r:id="rId75"/>
+          <o:OLEObject Type="Embed" ProgID="Equation.3" ShapeID="_x0000_i1058" DrawAspect="Content" ObjectID="_1527509263" r:id="rId75"/>
         </w:object>
       </w:r>
       <w:r>
@@ -3869,7 +3869,7 @@
           <v:shape id="_x0000_i1059" type="#_x0000_t75" style="width:71.35pt;height:23.15pt" o:ole="" fillcolor="window">
             <v:imagedata r:id="rId76" o:title=""/>
           </v:shape>
-          <o:OLEObject Type="Embed" ProgID="Equation.3" ShapeID="_x0000_i1059" DrawAspect="Content" ObjectID="_1527464921" r:id="rId77"/>
+          <o:OLEObject Type="Embed" ProgID="Equation.3" ShapeID="_x0000_i1059" DrawAspect="Content" ObjectID="_1527509264" r:id="rId77"/>
         </w:object>
       </w:r>
       <w:r>
@@ -3883,7 +3883,7 @@
           <v:shape id="_x0000_i1060" type="#_x0000_t75" style="width:93.9pt;height:23.15pt" o:ole="" fillcolor="window">
             <v:imagedata r:id="rId78" o:title=""/>
           </v:shape>
-          <o:OLEObject Type="Embed" ProgID="Equation.3" ShapeID="_x0000_i1060" DrawAspect="Content" ObjectID="_1527464922" r:id="rId79"/>
+          <o:OLEObject Type="Embed" ProgID="Equation.3" ShapeID="_x0000_i1060" DrawAspect="Content" ObjectID="_1527509265" r:id="rId79"/>
         </w:object>
       </w:r>
     </w:p>
@@ -4140,7 +4140,7 @@
           <v:shape id="_x0000_i1061" type="#_x0000_t75" style="width:243.55pt;height:18.15pt" o:ole="">
             <v:imagedata r:id="rId80" o:title=""/>
           </v:shape>
-          <o:OLEObject Type="Embed" ProgID="Equation.3" ShapeID="_x0000_i1061" DrawAspect="Content" ObjectID="_1527464923" r:id="rId81"/>
+          <o:OLEObject Type="Embed" ProgID="Equation.3" ShapeID="_x0000_i1061" DrawAspect="Content" ObjectID="_1527509266" r:id="rId81"/>
         </w:object>
       </w:r>
       <w:r>
@@ -4204,7 +4204,7 @@
           <v:shape id="_x0000_i1062" type="#_x0000_t75" style="width:19.4pt;height:15.05pt" o:ole="">
             <v:imagedata r:id="rId82" o:title=""/>
           </v:shape>
-          <o:OLEObject Type="Embed" ProgID="Equation.3" ShapeID="_x0000_i1062" DrawAspect="Content" ObjectID="_1527464924" r:id="rId83"/>
+          <o:OLEObject Type="Embed" ProgID="Equation.3" ShapeID="_x0000_i1062" DrawAspect="Content" ObjectID="_1527509267" r:id="rId83"/>
         </w:object>
       </w:r>
       <w:r>
@@ -4255,7 +4255,7 @@
           <v:shape id="_x0000_i1063" type="#_x0000_t75" style="width:198.45pt;height:18.15pt" o:ole="">
             <v:imagedata r:id="rId84" o:title=""/>
           </v:shape>
-          <o:OLEObject Type="Embed" ProgID="Equation.3" ShapeID="_x0000_i1063" DrawAspect="Content" ObjectID="_1527464925" r:id="rId85"/>
+          <o:OLEObject Type="Embed" ProgID="Equation.3" ShapeID="_x0000_i1063" DrawAspect="Content" ObjectID="_1527509268" r:id="rId85"/>
         </w:object>
       </w:r>
       <w:r>
@@ -4381,7 +4381,7 @@
           <v:shape id="_x0000_i1064" type="#_x0000_t75" style="width:160.9pt;height:19.4pt" o:ole="">
             <v:imagedata r:id="rId86" o:title=""/>
           </v:shape>
-          <o:OLEObject Type="Embed" ProgID="Equation.3" ShapeID="_x0000_i1064" DrawAspect="Content" ObjectID="_1527464926" r:id="rId87"/>
+          <o:OLEObject Type="Embed" ProgID="Equation.3" ShapeID="_x0000_i1064" DrawAspect="Content" ObjectID="_1527509269" r:id="rId87"/>
         </w:object>
       </w:r>
       <w:r>
@@ -4395,7 +4395,7 @@
           <v:shape id="_x0000_i1065" type="#_x0000_t75" style="width:56.95pt;height:16.3pt" o:ole="">
             <v:imagedata r:id="rId88" o:title=""/>
           </v:shape>
-          <o:OLEObject Type="Embed" ProgID="Equation.3" ShapeID="_x0000_i1065" DrawAspect="Content" ObjectID="_1527464927" r:id="rId89"/>
+          <o:OLEObject Type="Embed" ProgID="Equation.3" ShapeID="_x0000_i1065" DrawAspect="Content" ObjectID="_1527509270" r:id="rId89"/>
         </w:object>
       </w:r>
       <w:r>
@@ -4532,7 +4532,7 @@
           <v:shape id="_x0000_i1066" type="#_x0000_t75" style="width:62pt;height:16.9pt" o:ole="">
             <v:imagedata r:id="rId90" o:title=""/>
           </v:shape>
-          <o:OLEObject Type="Embed" ProgID="Equation.3" ShapeID="_x0000_i1066" DrawAspect="Content" ObjectID="_1527464928" r:id="rId91"/>
+          <o:OLEObject Type="Embed" ProgID="Equation.3" ShapeID="_x0000_i1066" DrawAspect="Content" ObjectID="_1527509271" r:id="rId91"/>
         </w:object>
       </w:r>
       <w:r>
@@ -4546,7 +4546,7 @@
           <v:shape id="_x0000_i1067" type="#_x0000_t75" style="width:123.95pt;height:16.3pt" o:ole="">
             <v:imagedata r:id="rId92" o:title=""/>
           </v:shape>
-          <o:OLEObject Type="Embed" ProgID="Equation.3" ShapeID="_x0000_i1067" DrawAspect="Content" ObjectID="_1527464929" r:id="rId93"/>
+          <o:OLEObject Type="Embed" ProgID="Equation.3" ShapeID="_x0000_i1067" DrawAspect="Content" ObjectID="_1527509272" r:id="rId93"/>
         </w:object>
       </w:r>
       <w:r>
@@ -4588,7 +4588,7 @@
           <v:shape id="_x0000_i1068" type="#_x0000_t75" style="width:14.4pt;height:16.3pt" o:ole="">
             <v:imagedata r:id="rId94" o:title=""/>
           </v:shape>
-          <o:OLEObject Type="Embed" ProgID="Equation.3" ShapeID="_x0000_i1068" DrawAspect="Content" ObjectID="_1527464930" r:id="rId95"/>
+          <o:OLEObject Type="Embed" ProgID="Equation.3" ShapeID="_x0000_i1068" DrawAspect="Content" ObjectID="_1527509273" r:id="rId95"/>
         </w:object>
       </w:r>
       <w:r>
@@ -4654,7 +4654,7 @@
           <v:shape id="_x0000_i1069" type="#_x0000_t75" style="width:80.75pt;height:18.15pt" o:ole="">
             <v:imagedata r:id="rId96" o:title=""/>
           </v:shape>
-          <o:OLEObject Type="Embed" ProgID="Equation.3" ShapeID="_x0000_i1069" DrawAspect="Content" ObjectID="_1527464931" r:id="rId97"/>
+          <o:OLEObject Type="Embed" ProgID="Equation.3" ShapeID="_x0000_i1069" DrawAspect="Content" ObjectID="_1527509274" r:id="rId97"/>
         </w:object>
       </w:r>
       <w:r>
@@ -4699,7 +4699,7 @@
           <v:shape id="_x0000_i1070" type="#_x0000_t75" style="width:241.05pt;height:40.05pt" o:ole="">
             <v:imagedata r:id="rId98" o:title=""/>
           </v:shape>
-          <o:OLEObject Type="Embed" ProgID="Equation.3" ShapeID="_x0000_i1070" DrawAspect="Content" ObjectID="_1527464932" r:id="rId99"/>
+          <o:OLEObject Type="Embed" ProgID="Equation.3" ShapeID="_x0000_i1070" DrawAspect="Content" ObjectID="_1527509275" r:id="rId99"/>
         </w:object>
       </w:r>
       <w:r>
@@ -4713,7 +4713,7 @@
           <v:shape id="_x0000_i1071" type="#_x0000_t75" style="width:62.6pt;height:18.15pt" o:ole="" fillcolor="window">
             <v:imagedata r:id="rId100" o:title=""/>
           </v:shape>
-          <o:OLEObject Type="Embed" ProgID="Equation.3" ShapeID="_x0000_i1071" DrawAspect="Content" ObjectID="_1527464933" r:id="rId101"/>
+          <o:OLEObject Type="Embed" ProgID="Equation.3" ShapeID="_x0000_i1071" DrawAspect="Content" ObjectID="_1527509276" r:id="rId101"/>
         </w:object>
       </w:r>
       <w:r>
@@ -4793,7 +4793,7 @@
           <v:shape id="_x0000_i1072" type="#_x0000_t75" style="width:216.65pt;height:21.9pt" o:ole="">
             <v:imagedata r:id="rId102" o:title=""/>
           </v:shape>
-          <o:OLEObject Type="Embed" ProgID="Equation.3" ShapeID="_x0000_i1072" DrawAspect="Content" ObjectID="_1527464934" r:id="rId103"/>
+          <o:OLEObject Type="Embed" ProgID="Equation.3" ShapeID="_x0000_i1072" DrawAspect="Content" ObjectID="_1527509277" r:id="rId103"/>
         </w:object>
       </w:r>
       <w:r>
@@ -4937,7 +4937,7 @@
           <v:shape id="_x0000_i1073" type="#_x0000_t75" style="width:128.95pt;height:16.3pt" o:ole="">
             <v:imagedata r:id="rId104" o:title=""/>
           </v:shape>
-          <o:OLEObject Type="Embed" ProgID="Equation.3" ShapeID="_x0000_i1073" DrawAspect="Content" ObjectID="_1527464935" r:id="rId105"/>
+          <o:OLEObject Type="Embed" ProgID="Equation.3" ShapeID="_x0000_i1073" DrawAspect="Content" ObjectID="_1527509278" r:id="rId105"/>
         </w:object>
       </w:r>
       <w:r>
@@ -5036,7 +5036,7 @@
           <v:shape id="_x0000_i1074" type="#_x0000_t75" style="width:192.2pt;height:21.9pt" o:ole="">
             <v:imagedata r:id="rId106" o:title=""/>
           </v:shape>
-          <o:OLEObject Type="Embed" ProgID="Equation.3" ShapeID="_x0000_i1074" DrawAspect="Content" ObjectID="_1527464936" r:id="rId107"/>
+          <o:OLEObject Type="Embed" ProgID="Equation.3" ShapeID="_x0000_i1074" DrawAspect="Content" ObjectID="_1527509279" r:id="rId107"/>
         </w:object>
       </w:r>
       <w:r>
@@ -5053,7 +5053,7 @@
           <v:shape id="_x0000_i1075" type="#_x0000_t75" style="width:55.7pt;height:13.15pt" o:ole="">
             <v:imagedata r:id="rId108" o:title=""/>
           </v:shape>
-          <o:OLEObject Type="Embed" ProgID="Equation.3" ShapeID="_x0000_i1075" DrawAspect="Content" ObjectID="_1527464937" r:id="rId109"/>
+          <o:OLEObject Type="Embed" ProgID="Equation.3" ShapeID="_x0000_i1075" DrawAspect="Content" ObjectID="_1527509280" r:id="rId109"/>
         </w:object>
       </w:r>
       <w:r>
@@ -5192,7 +5192,7 @@
           <v:shape id="_x0000_i1076" type="#_x0000_t75" style="width:158.4pt;height:18.15pt" o:ole="">
             <v:imagedata r:id="rId110" o:title=""/>
           </v:shape>
-          <o:OLEObject Type="Embed" ProgID="Equation.3" ShapeID="_x0000_i1076" DrawAspect="Content" ObjectID="_1527464938" r:id="rId111"/>
+          <o:OLEObject Type="Embed" ProgID="Equation.3" ShapeID="_x0000_i1076" DrawAspect="Content" ObjectID="_1527509281" r:id="rId111"/>
         </w:object>
       </w:r>
       <w:r>
@@ -5293,7 +5293,7 @@
           <v:shape id="_x0000_i1077" type="#_x0000_t75" style="width:31.95pt;height:16.3pt" o:ole="">
             <v:imagedata r:id="rId112" o:title=""/>
           </v:shape>
-          <o:OLEObject Type="Embed" ProgID="Equation.3" ShapeID="_x0000_i1077" DrawAspect="Content" ObjectID="_1527464939" r:id="rId113"/>
+          <o:OLEObject Type="Embed" ProgID="Equation.3" ShapeID="_x0000_i1077" DrawAspect="Content" ObjectID="_1527509282" r:id="rId113"/>
         </w:object>
       </w:r>
       <w:r>
@@ -5313,7 +5313,7 @@
           <v:shape id="_x0000_i1078" type="#_x0000_t75" style="width:194.1pt;height:18.15pt" o:ole="">
             <v:imagedata r:id="rId114" o:title=""/>
           </v:shape>
-          <o:OLEObject Type="Embed" ProgID="Equation.3" ShapeID="_x0000_i1078" DrawAspect="Content" ObjectID="_1527464940" r:id="rId115"/>
+          <o:OLEObject Type="Embed" ProgID="Equation.3" ShapeID="_x0000_i1078" DrawAspect="Content" ObjectID="_1527509283" r:id="rId115"/>
         </w:object>
       </w:r>
       <w:r>
@@ -5335,7 +5335,7 @@
           <v:shape id="_x0000_i1079" type="#_x0000_t75" style="width:16.3pt;height:16.3pt" o:ole="">
             <v:imagedata r:id="rId116" o:title=""/>
           </v:shape>
-          <o:OLEObject Type="Embed" ProgID="Equation.3" ShapeID="_x0000_i1079" DrawAspect="Content" ObjectID="_1527464941" r:id="rId117"/>
+          <o:OLEObject Type="Embed" ProgID="Equation.3" ShapeID="_x0000_i1079" DrawAspect="Content" ObjectID="_1527509284" r:id="rId117"/>
         </w:object>
       </w:r>
       <w:r>
@@ -5424,7 +5424,7 @@
           <v:shape id="_x0000_i1080" type="#_x0000_t75" style="width:157.75pt;height:16.3pt" o:ole="" fillcolor="window">
             <v:imagedata r:id="rId118" o:title=""/>
           </v:shape>
-          <o:OLEObject Type="Embed" ProgID="Equation.3" ShapeID="_x0000_i1080" DrawAspect="Content" ObjectID="_1527464942" r:id="rId119"/>
+          <o:OLEObject Type="Embed" ProgID="Equation.3" ShapeID="_x0000_i1080" DrawAspect="Content" ObjectID="_1527509285" r:id="rId119"/>
         </w:object>
       </w:r>
       <w:r>
@@ -5477,7 +5477,7 @@
           <v:shape id="_x0000_i1081" type="#_x0000_t75" style="width:15.05pt;height:16.3pt" o:ole="">
             <v:imagedata r:id="rId120" o:title=""/>
           </v:shape>
-          <o:OLEObject Type="Embed" ProgID="Equation.3" ShapeID="_x0000_i1081" DrawAspect="Content" ObjectID="_1527464943" r:id="rId121"/>
+          <o:OLEObject Type="Embed" ProgID="Equation.3" ShapeID="_x0000_i1081" DrawAspect="Content" ObjectID="_1527509286" r:id="rId121"/>
         </w:object>
       </w:r>
       <w:r>
@@ -5503,7 +5503,7 @@
           <v:shape id="_x0000_i1082" type="#_x0000_t75" style="width:88.9pt;height:18.15pt" o:ole="" fillcolor="window">
             <v:imagedata r:id="rId122" o:title=""/>
           </v:shape>
-          <o:OLEObject Type="Embed" ProgID="Equation.3" ShapeID="_x0000_i1082" DrawAspect="Content" ObjectID="_1527464944" r:id="rId123"/>
+          <o:OLEObject Type="Embed" ProgID="Equation.3" ShapeID="_x0000_i1082" DrawAspect="Content" ObjectID="_1527509287" r:id="rId123"/>
         </w:object>
       </w:r>
       <w:r>
@@ -5517,7 +5517,7 @@
           <v:shape id="_x0000_i1083" type="#_x0000_t75" style="width:128.35pt;height:18.15pt" o:ole="" fillcolor="window">
             <v:imagedata r:id="rId124" o:title=""/>
           </v:shape>
-          <o:OLEObject Type="Embed" ProgID="Equation.3" ShapeID="_x0000_i1083" DrawAspect="Content" ObjectID="_1527464945" r:id="rId125"/>
+          <o:OLEObject Type="Embed" ProgID="Equation.3" ShapeID="_x0000_i1083" DrawAspect="Content" ObjectID="_1527509288" r:id="rId125"/>
         </w:object>
       </w:r>
       <w:r>
@@ -5531,7 +5531,7 @@
           <v:shape id="_x0000_i1084" type="#_x0000_t75" style="width:141.5pt;height:18.15pt" o:ole="">
             <v:imagedata r:id="rId126" o:title=""/>
           </v:shape>
-          <o:OLEObject Type="Embed" ProgID="Equation.3" ShapeID="_x0000_i1084" DrawAspect="Content" ObjectID="_1527464946" r:id="rId127"/>
+          <o:OLEObject Type="Embed" ProgID="Equation.3" ShapeID="_x0000_i1084" DrawAspect="Content" ObjectID="_1527509289" r:id="rId127"/>
         </w:object>
       </w:r>
       <w:r>
@@ -5545,7 +5545,7 @@
           <v:shape id="_x0000_i1085" type="#_x0000_t75" style="width:107.05pt;height:16.3pt" o:ole="">
             <v:imagedata r:id="rId128" o:title=""/>
           </v:shape>
-          <o:OLEObject Type="Embed" ProgID="Equation.3" ShapeID="_x0000_i1085" DrawAspect="Content" ObjectID="_1527464947" r:id="rId129"/>
+          <o:OLEObject Type="Embed" ProgID="Equation.3" ShapeID="_x0000_i1085" DrawAspect="Content" ObjectID="_1527509290" r:id="rId129"/>
         </w:object>
       </w:r>
       <w:r>
@@ -5602,7 +5602,7 @@
           <v:shape id="_x0000_i1086" type="#_x0000_t75" style="width:149pt;height:21.9pt" o:ole="">
             <v:imagedata r:id="rId130" o:title=""/>
           </v:shape>
-          <o:OLEObject Type="Embed" ProgID="Equation.3" ShapeID="_x0000_i1086" DrawAspect="Content" ObjectID="_1527464948" r:id="rId131"/>
+          <o:OLEObject Type="Embed" ProgID="Equation.3" ShapeID="_x0000_i1086" DrawAspect="Content" ObjectID="_1527509291" r:id="rId131"/>
         </w:object>
       </w:r>
       <w:r>
@@ -5704,7 +5704,7 @@
           <v:shape id="_x0000_i1087" type="#_x0000_t75" style="width:61.35pt;height:16.3pt" o:ole="" fillcolor="window">
             <v:imagedata r:id="rId132" o:title=""/>
           </v:shape>
-          <o:OLEObject Type="Embed" ProgID="Equation.3" ShapeID="_x0000_i1087" DrawAspect="Content" ObjectID="_1527464949" r:id="rId133"/>
+          <o:OLEObject Type="Embed" ProgID="Equation.3" ShapeID="_x0000_i1087" DrawAspect="Content" ObjectID="_1527509292" r:id="rId133"/>
         </w:object>
       </w:r>
       <w:r>
@@ -5730,7 +5730,7 @@
           <v:shape id="_x0000_i1088" type="#_x0000_t75" style="width:58.25pt;height:16.3pt" o:ole="" fillcolor="window">
             <v:imagedata r:id="rId134" o:title=""/>
           </v:shape>
-          <o:OLEObject Type="Embed" ProgID="Equation.3" ShapeID="_x0000_i1088" DrawAspect="Content" ObjectID="_1527464950" r:id="rId135"/>
+          <o:OLEObject Type="Embed" ProgID="Equation.3" ShapeID="_x0000_i1088" DrawAspect="Content" ObjectID="_1527509293" r:id="rId135"/>
         </w:object>
       </w:r>
       <w:r>
@@ -5808,7 +5808,7 @@
           <v:shape id="_x0000_i1089" type="#_x0000_t75" style="width:56.35pt;height:16.3pt" o:ole="" fillcolor="window">
             <v:imagedata r:id="rId136" o:title=""/>
           </v:shape>
-          <o:OLEObject Type="Embed" ProgID="Equation.3" ShapeID="_x0000_i1089" DrawAspect="Content" ObjectID="_1527464951" r:id="rId137"/>
+          <o:OLEObject Type="Embed" ProgID="Equation.3" ShapeID="_x0000_i1089" DrawAspect="Content" ObjectID="_1527509294" r:id="rId137"/>
         </w:object>
       </w:r>
       <w:r>
@@ -5822,7 +5822,7 @@
           <v:shape id="_x0000_i1090" type="#_x0000_t75" style="width:58.25pt;height:16.3pt" o:ole="" fillcolor="window">
             <v:imagedata r:id="rId138" o:title=""/>
           </v:shape>
-          <o:OLEObject Type="Embed" ProgID="Equation.3" ShapeID="_x0000_i1090" DrawAspect="Content" ObjectID="_1527464952" r:id="rId139"/>
+          <o:OLEObject Type="Embed" ProgID="Equation.3" ShapeID="_x0000_i1090" DrawAspect="Content" ObjectID="_1527509295" r:id="rId139"/>
         </w:object>
       </w:r>
       <w:r>
@@ -5850,7 +5850,7 @@
           <v:shape id="_x0000_i1091" type="#_x0000_t75" style="width:175.3pt;height:21.9pt" o:ole="">
             <v:imagedata r:id="rId140" o:title=""/>
           </v:shape>
-          <o:OLEObject Type="Embed" ProgID="Equation.3" ShapeID="_x0000_i1091" DrawAspect="Content" ObjectID="_1527464953" r:id="rId141"/>
+          <o:OLEObject Type="Embed" ProgID="Equation.3" ShapeID="_x0000_i1091" DrawAspect="Content" ObjectID="_1527509296" r:id="rId141"/>
         </w:object>
       </w:r>
       <w:r>
@@ -5867,7 +5867,7 @@
           <v:shape id="_x0000_i1092" type="#_x0000_t75" style="width:57.6pt;height:13.15pt" o:ole="">
             <v:imagedata r:id="rId142" o:title=""/>
           </v:shape>
-          <o:OLEObject Type="Embed" ProgID="Equation.3" ShapeID="_x0000_i1092" DrawAspect="Content" ObjectID="_1527464954" r:id="rId143"/>
+          <o:OLEObject Type="Embed" ProgID="Equation.3" ShapeID="_x0000_i1092" DrawAspect="Content" ObjectID="_1527509297" r:id="rId143"/>
         </w:object>
       </w:r>
       <w:r>
@@ -5994,7 +5994,7 @@
           <v:shape id="_x0000_i1093" type="#_x0000_t75" style="width:36.3pt;height:13.75pt" o:ole="" fillcolor="window">
             <v:imagedata r:id="rId144" o:title=""/>
           </v:shape>
-          <o:OLEObject Type="Embed" ProgID="Equation.3" ShapeID="_x0000_i1093" DrawAspect="Content" ObjectID="_1527464955" r:id="rId145"/>
+          <o:OLEObject Type="Embed" ProgID="Equation.3" ShapeID="_x0000_i1093" DrawAspect="Content" ObjectID="_1527509298" r:id="rId145"/>
         </w:object>
       </w:r>
       <w:r>
@@ -6008,7 +6008,7 @@
           <v:shape id="_x0000_i1094" type="#_x0000_t75" style="width:78.25pt;height:16.3pt" o:ole="" fillcolor="window">
             <v:imagedata r:id="rId146" o:title=""/>
           </v:shape>
-          <o:OLEObject Type="Embed" ProgID="Equation.3" ShapeID="_x0000_i1094" DrawAspect="Content" ObjectID="_1527464956" r:id="rId147"/>
+          <o:OLEObject Type="Embed" ProgID="Equation.3" ShapeID="_x0000_i1094" DrawAspect="Content" ObjectID="_1527509299" r:id="rId147"/>
         </w:object>
       </w:r>
       <w:r>
@@ -6028,7 +6028,7 @@
           <v:shape id="_x0000_i1095" type="#_x0000_t75" style="width:30.05pt;height:12.5pt" o:ole="" fillcolor="window">
             <v:imagedata r:id="rId148" o:title=""/>
           </v:shape>
-          <o:OLEObject Type="Embed" ProgID="Equation.3" ShapeID="_x0000_i1095" DrawAspect="Content" ObjectID="_1527464957" r:id="rId149"/>
+          <o:OLEObject Type="Embed" ProgID="Equation.3" ShapeID="_x0000_i1095" DrawAspect="Content" ObjectID="_1527509300" r:id="rId149"/>
         </w:object>
       </w:r>
       <w:r>
@@ -6042,7 +6042,7 @@
           <v:shape id="_x0000_i1096" type="#_x0000_t75" style="width:48.85pt;height:16.3pt" o:ole="" fillcolor="window">
             <v:imagedata r:id="rId150" o:title=""/>
           </v:shape>
-          <o:OLEObject Type="Embed" ProgID="Equation.3" ShapeID="_x0000_i1096" DrawAspect="Content" ObjectID="_1527464958" r:id="rId151"/>
+          <o:OLEObject Type="Embed" ProgID="Equation.3" ShapeID="_x0000_i1096" DrawAspect="Content" ObjectID="_1527509301" r:id="rId151"/>
         </w:object>
       </w:r>
       <w:r>
@@ -11081,11 +11081,11 @@
         <w:rPr>
           <w:position w:val="-10"/>
         </w:rPr>
-        <w:object w:dxaOrig="1160" w:dyaOrig="320">
-          <v:shape id="_x0000_i1097" type="#_x0000_t75" style="width:57.6pt;height:16.3pt" o:ole="">
+        <w:object w:dxaOrig="1400" w:dyaOrig="340">
+          <v:shape id="_x0000_i1097" type="#_x0000_t75" style="width:69.5pt;height:17.55pt" o:ole="">
             <v:imagedata r:id="rId153" o:title=""/>
           </v:shape>
-          <o:OLEObject Type="Embed" ProgID="Equation.3" ShapeID="_x0000_i1097" DrawAspect="Content" ObjectID="_1527464959" r:id="rId154"/>
+          <o:OLEObject Type="Embed" ProgID="Equation.3" ShapeID="_x0000_i1097" DrawAspect="Content" ObjectID="_1527509302" r:id="rId154"/>
         </w:object>
       </w:r>
       <w:r>
@@ -11095,7 +11095,25 @@
         <w:t xml:space="preserve"> 8</w:t>
       </w:r>
       <w:r>
-        <w:t xml:space="preserve"> приведено число решившихся задач, среднее время решения одной задачи и ускорение по времени относительно последовательного запуска.</w:t>
+        <w:t xml:space="preserve"> приведено число решившихся задач, среднее время реш</w:t>
+      </w:r>
+      <w:r>
+        <w:t>е</w:t>
+      </w:r>
+      <w:r>
+        <w:t>ния одной задачи и ускорение по времени относительно последовательного запуска</w:t>
+      </w:r>
+      <w:r>
+        <w:t xml:space="preserve"> </w:t>
+      </w:r>
+      <w:r>
+        <w:t>при числе параллел</w:t>
+      </w:r>
+      <w:r>
+        <w:t>ь</w:t>
+      </w:r>
+      <w:r>
+        <w:t>но решаемых задач на втором уровне, равном 5.</w:t>
       </w:r>
     </w:p>
     <w:p>
@@ -12786,7 +12804,25 @@
       <w:bookmarkStart w:id="95" w:name="_Ref399682846"/>
       <w:bookmarkStart w:id="96" w:name="_Ref453341954"/>
       <w:r>
-        <w:t>Сергеев Я.Д., Квасов Д.Е. Диагональные методы глобальной оптимизации. – М.: Физма</w:t>
+        <w:t xml:space="preserve">Сергеев Я.Д., Квасов Д.Е. </w:t>
+      </w:r>
+      <w:bookmarkStart w:id="97" w:name="OLE_LINK101"/>
+      <w:bookmarkStart w:id="98" w:name="OLE_LINK102"/>
+      <w:bookmarkStart w:id="99" w:name="OLE_LINK103"/>
+      <w:bookmarkStart w:id="100" w:name="OLE_LINK104"/>
+      <w:bookmarkStart w:id="101" w:name="OLE_LINK105"/>
+      <w:bookmarkStart w:id="102" w:name="OLE_LINK106"/>
+      <w:r>
+        <w:t>Диагональные методы глобальной оптимизации</w:t>
+      </w:r>
+      <w:bookmarkEnd w:id="97"/>
+      <w:bookmarkEnd w:id="98"/>
+      <w:bookmarkEnd w:id="99"/>
+      <w:bookmarkEnd w:id="100"/>
+      <w:bookmarkEnd w:id="101"/>
+      <w:bookmarkEnd w:id="102"/>
+      <w:r>
+        <w:t>. – М.: Физма</w:t>
       </w:r>
       <w:r>
         <w:t>т</w:t>
@@ -12827,7 +12863,7 @@
           <w:lang w:val="en-US"/>
         </w:rPr>
       </w:pPr>
-      <w:bookmarkStart w:id="97" w:name="_Ref397074367"/>
+      <w:bookmarkStart w:id="103" w:name="_Ref397074367"/>
       <w:r>
         <w:rPr>
           <w:lang w:val="en-US"/>
@@ -12859,7 +12895,7 @@
         </w:rPr>
         <w:t>actions on Mathematical Software. – 2003. – Vol.  29. – P. 469-480.</w:t>
       </w:r>
-      <w:bookmarkEnd w:id="97"/>
+      <w:bookmarkEnd w:id="103"/>
     </w:p>
     <w:p>
       <w:pPr>
@@ -12873,14 +12909,14 @@
           <w:lang w:val="en-US"/>
         </w:rPr>
       </w:pPr>
-      <w:bookmarkStart w:id="98" w:name="_Ref421184118"/>
+      <w:bookmarkStart w:id="104" w:name="_Ref421184118"/>
       <w:r>
         <w:rPr>
           <w:lang w:val="en-US"/>
         </w:rPr>
         <w:t>R.G. Strongin, Ya.D. Sergeyev, Global optimization with non-convex constraints. Sequential and parallel algorithms. Kluwer Academic Publishers, Dordrecht, 2000.</w:t>
       </w:r>
-      <w:bookmarkEnd w:id="98"/>
+      <w:bookmarkEnd w:id="104"/>
     </w:p>
     <w:p>
       <w:pPr>
@@ -12894,7 +12930,7 @@
           <w:lang w:val="en-US"/>
         </w:rPr>
       </w:pPr>
-      <w:bookmarkStart w:id="99" w:name="_Ref421016671"/>
+      <w:bookmarkStart w:id="105" w:name="_Ref421016671"/>
       <w:r>
         <w:t xml:space="preserve">Стронгин Р.Г., Гергель В.П., Гришагин В.А., Баркалов К.А. Параллельные вычисления в задачах глобальной оптимизации. </w:t>
       </w:r>
@@ -12904,7 +12940,7 @@
         </w:rPr>
         <w:t>М.: Издательство Московского университета. 2013. 280 с.</w:t>
       </w:r>
-      <w:bookmarkEnd w:id="99"/>
+      <w:bookmarkEnd w:id="105"/>
     </w:p>
     <w:p>
       <w:pPr>
@@ -12918,7 +12954,7 @@
           <w:lang w:val="en-US"/>
         </w:rPr>
       </w:pPr>
-      <w:bookmarkStart w:id="100" w:name="_Ref421016679"/>
+      <w:bookmarkStart w:id="106" w:name="_Ref421016679"/>
       <w:r>
         <w:t xml:space="preserve">Городецкий С.Ю., Гришагин В.А. Нелинейное программирование и многоэкстремальная оптимизация. </w:t>
       </w:r>
@@ -12928,7 +12964,7 @@
         </w:rPr>
         <w:t>Н.Новгород: Изд-во ННГУ, 2007.</w:t>
       </w:r>
-      <w:bookmarkEnd w:id="100"/>
+      <w:bookmarkEnd w:id="106"/>
     </w:p>
     <w:p>
       <w:pPr>
@@ -12942,7 +12978,7 @@
           <w:lang w:val="en-US"/>
         </w:rPr>
       </w:pPr>
-      <w:bookmarkStart w:id="101" w:name="_Ref453342484"/>
+      <w:bookmarkStart w:id="107" w:name="_Ref453342484"/>
       <w:r>
         <w:rPr>
           <w:lang w:val="en-US"/>
@@ -12961,7 +12997,7 @@
         </w:rPr>
         <w:t>229 (1961)</w:t>
       </w:r>
-      <w:bookmarkEnd w:id="101"/>
+      <w:bookmarkEnd w:id="107"/>
     </w:p>
     <w:p>
       <w:pPr>
@@ -12975,14 +13011,14 @@
           <w:lang w:val="en-US"/>
         </w:rPr>
       </w:pPr>
-      <w:bookmarkStart w:id="102" w:name="_Ref453342489"/>
+      <w:bookmarkStart w:id="108" w:name="_Ref453342489"/>
       <w:r>
         <w:rPr>
           <w:lang w:val="en-US"/>
         </w:rPr>
         <w:t>Wilde, D.J.: Optimum Seeking Methods. Prentice-Hall, Engelwood Cliffs, NewJersey (1964)</w:t>
       </w:r>
-      <w:bookmarkEnd w:id="102"/>
+      <w:bookmarkEnd w:id="108"/>
     </w:p>
     <w:p>
       <w:pPr>
@@ -12996,7 +13032,7 @@
           <w:lang w:val="en-US"/>
         </w:rPr>
       </w:pPr>
-      <w:bookmarkStart w:id="103" w:name="_Ref453342495"/>
+      <w:bookmarkStart w:id="109" w:name="_Ref453342495"/>
       <w:r>
         <w:rPr>
           <w:lang w:val="en-US"/>
@@ -13009,7 +13045,7 @@
         </w:rPr>
         <w:t>McGraw-Hill, New York (1972)</w:t>
       </w:r>
-      <w:bookmarkEnd w:id="103"/>
+      <w:bookmarkEnd w:id="109"/>
     </w:p>
     <w:p>
       <w:pPr>
@@ -13358,18 +13394,18 @@
         </w:rPr>
         <w:t>n Methods and Software. 3, 111</w:t>
       </w:r>
-      <w:bookmarkStart w:id="104" w:name="OLE_LINK70"/>
-      <w:bookmarkStart w:id="105" w:name="OLE_LINK71"/>
-      <w:bookmarkStart w:id="106" w:name="OLE_LINK72"/>
+      <w:bookmarkStart w:id="110" w:name="OLE_LINK70"/>
+      <w:bookmarkStart w:id="111" w:name="OLE_LINK71"/>
+      <w:bookmarkStart w:id="112" w:name="OLE_LINK72"/>
       <w:r>
         <w:rPr>
           <w:lang w:val="en-US"/>
         </w:rPr>
         <w:t>–</w:t>
       </w:r>
-      <w:bookmarkEnd w:id="104"/>
-      <w:bookmarkEnd w:id="105"/>
-      <w:bookmarkEnd w:id="106"/>
+      <w:bookmarkEnd w:id="110"/>
+      <w:bookmarkEnd w:id="111"/>
+      <w:bookmarkEnd w:id="112"/>
       <w:r>
         <w:rPr>
           <w:lang w:val="en-US"/>
@@ -14166,7 +14202,31 @@
         <w:rPr>
           <w:lang w:val="en-US"/>
         </w:rPr>
+        <w:t>D</w:t>
+      </w:r>
+      <w:r>
+        <w:rPr>
+          <w:lang w:val="en-US"/>
+        </w:rPr>
+        <w:t>iagonal'nye metody global'noj optimizacii</w:t>
+      </w:r>
+      <w:r>
+        <w:rPr>
+          <w:lang w:val="en-US"/>
+        </w:rPr>
+        <w:t xml:space="preserve"> [</w:t>
+      </w:r>
+      <w:r>
+        <w:rPr>
+          <w:lang w:val="en-US"/>
+        </w:rPr>
         <w:t>Diagonal methods of global optimization</w:t>
+      </w:r>
+      <w:r>
+        <w:rPr>
+          <w:lang w:val="en-US"/>
+        </w:rPr>
+        <w:t>]</w:t>
       </w:r>
       <w:r>
         <w:rPr>
@@ -14247,58 +14307,58 @@
         </w:rPr>
         <w:t xml:space="preserve"> </w:t>
       </w:r>
-      <w:bookmarkStart w:id="107" w:name="OLE_LINK79"/>
-      <w:bookmarkStart w:id="108" w:name="OLE_LINK80"/>
+      <w:bookmarkStart w:id="113" w:name="OLE_LINK79"/>
+      <w:bookmarkStart w:id="114" w:name="OLE_LINK80"/>
       <w:r>
         <w:rPr>
           <w:lang w:val="en-US"/>
         </w:rPr>
         <w:t>Software for generation of classes of test functions with known local and global minima for global optimization</w:t>
       </w:r>
-      <w:bookmarkEnd w:id="107"/>
-      <w:bookmarkEnd w:id="108"/>
-      <w:r>
-        <w:rPr>
-          <w:lang w:val="en-US"/>
-        </w:rPr>
-        <w:t>,</w:t>
-      </w:r>
-      <w:r>
-        <w:rPr>
-          <w:lang w:val="en-US"/>
-        </w:rPr>
-        <w:t xml:space="preserve"> ACM Transactions on M</w:t>
-      </w:r>
-      <w:r>
-        <w:rPr>
-          <w:lang w:val="en-US"/>
-        </w:rPr>
-        <w:t>a</w:t>
-      </w:r>
-      <w:r>
-        <w:rPr>
-          <w:lang w:val="en-US"/>
-        </w:rPr>
-        <w:t xml:space="preserve">thematical Software. – 2003. – Vol.  29. </w:t>
-      </w:r>
-      <w:bookmarkStart w:id="109" w:name="OLE_LINK25"/>
-      <w:bookmarkStart w:id="110" w:name="OLE_LINK26"/>
-      <w:bookmarkStart w:id="111" w:name="OLE_LINK27"/>
-      <w:bookmarkStart w:id="112" w:name="OLE_LINK37"/>
-      <w:bookmarkStart w:id="113" w:name="OLE_LINK38"/>
-      <w:bookmarkStart w:id="114" w:name="OLE_LINK39"/>
-      <w:r>
-        <w:rPr>
-          <w:lang w:val="en-US"/>
-        </w:rPr>
-        <w:t>–</w:t>
-      </w:r>
-      <w:bookmarkEnd w:id="109"/>
-      <w:bookmarkEnd w:id="110"/>
-      <w:bookmarkEnd w:id="111"/>
-      <w:bookmarkEnd w:id="112"/>
       <w:bookmarkEnd w:id="113"/>
       <w:bookmarkEnd w:id="114"/>
+      <w:r>
+        <w:rPr>
+          <w:lang w:val="en-US"/>
+        </w:rPr>
+        <w:t>,</w:t>
+      </w:r>
+      <w:r>
+        <w:rPr>
+          <w:lang w:val="en-US"/>
+        </w:rPr>
+        <w:t xml:space="preserve"> ACM Transactions on M</w:t>
+      </w:r>
+      <w:r>
+        <w:rPr>
+          <w:lang w:val="en-US"/>
+        </w:rPr>
+        <w:t>a</w:t>
+      </w:r>
+      <w:r>
+        <w:rPr>
+          <w:lang w:val="en-US"/>
+        </w:rPr>
+        <w:t xml:space="preserve">thematical Software. – 2003. – Vol.  29. </w:t>
+      </w:r>
+      <w:bookmarkStart w:id="115" w:name="OLE_LINK25"/>
+      <w:bookmarkStart w:id="116" w:name="OLE_LINK26"/>
+      <w:bookmarkStart w:id="117" w:name="OLE_LINK27"/>
+      <w:bookmarkStart w:id="118" w:name="OLE_LINK37"/>
+      <w:bookmarkStart w:id="119" w:name="OLE_LINK38"/>
+      <w:bookmarkStart w:id="120" w:name="OLE_LINK39"/>
+      <w:r>
+        <w:rPr>
+          <w:lang w:val="en-US"/>
+        </w:rPr>
+        <w:t>–</w:t>
+      </w:r>
+      <w:bookmarkEnd w:id="115"/>
+      <w:bookmarkEnd w:id="116"/>
+      <w:bookmarkEnd w:id="117"/>
+      <w:bookmarkEnd w:id="118"/>
+      <w:bookmarkEnd w:id="119"/>
+      <w:bookmarkEnd w:id="120"/>
       <w:r>
         <w:rPr>
           <w:lang w:val="en-US"/>
@@ -14330,34 +14390,34 @@
           <w:lang w:val="en-US"/>
         </w:rPr>
       </w:pPr>
-      <w:bookmarkStart w:id="115" w:name="OLE_LINK84"/>
-      <w:bookmarkStart w:id="116" w:name="OLE_LINK85"/>
-      <w:bookmarkStart w:id="117" w:name="OLE_LINK86"/>
+      <w:bookmarkStart w:id="121" w:name="OLE_LINK84"/>
+      <w:bookmarkStart w:id="122" w:name="OLE_LINK85"/>
+      <w:bookmarkStart w:id="123" w:name="OLE_LINK86"/>
       <w:r>
         <w:rPr>
           <w:lang w:val="en-US"/>
         </w:rPr>
         <w:t>R.G. Strongin</w:t>
       </w:r>
-      <w:bookmarkEnd w:id="115"/>
-      <w:bookmarkEnd w:id="116"/>
-      <w:bookmarkEnd w:id="117"/>
+      <w:bookmarkEnd w:id="121"/>
+      <w:bookmarkEnd w:id="122"/>
+      <w:bookmarkEnd w:id="123"/>
       <w:r>
         <w:rPr>
           <w:lang w:val="en-US"/>
         </w:rPr>
         <w:t xml:space="preserve">, </w:t>
       </w:r>
-      <w:bookmarkStart w:id="118" w:name="OLE_LINK97"/>
-      <w:bookmarkStart w:id="119" w:name="OLE_LINK98"/>
+      <w:bookmarkStart w:id="124" w:name="OLE_LINK97"/>
+      <w:bookmarkStart w:id="125" w:name="OLE_LINK98"/>
       <w:r>
         <w:rPr>
           <w:lang w:val="en-US"/>
         </w:rPr>
         <w:t>Ya.D. Sergeyev</w:t>
       </w:r>
-      <w:bookmarkEnd w:id="118"/>
-      <w:bookmarkEnd w:id="119"/>
+      <w:bookmarkEnd w:id="124"/>
+      <w:bookmarkEnd w:id="125"/>
       <w:r>
         <w:rPr>
           <w:lang w:val="en-US"/>
@@ -14401,8 +14461,8 @@
         </w:rPr>
         <w:t xml:space="preserve">P. </w:t>
       </w:r>
-      <w:bookmarkStart w:id="120" w:name="OLE_LINK87"/>
-      <w:bookmarkStart w:id="121" w:name="OLE_LINK88"/>
+      <w:bookmarkStart w:id="126" w:name="OLE_LINK87"/>
+      <w:bookmarkStart w:id="127" w:name="OLE_LINK88"/>
       <w:r>
         <w:rPr>
           <w:lang w:val="en-US"/>
@@ -14415,9 +14475,9 @@
         </w:rPr>
         <w:t xml:space="preserve">, </w:t>
       </w:r>
-      <w:bookmarkStart w:id="122" w:name="OLE_LINK89"/>
-      <w:bookmarkStart w:id="123" w:name="OLE_LINK90"/>
-      <w:bookmarkStart w:id="124" w:name="OLE_LINK91"/>
+      <w:bookmarkStart w:id="128" w:name="OLE_LINK89"/>
+      <w:bookmarkStart w:id="129" w:name="OLE_LINK90"/>
+      <w:bookmarkStart w:id="130" w:name="OLE_LINK91"/>
       <w:r>
         <w:rPr>
           <w:lang w:val="en-US"/>
@@ -14430,113 +14490,131 @@
         </w:rPr>
         <w:t>A</w:t>
       </w:r>
-      <w:bookmarkEnd w:id="120"/>
-      <w:bookmarkEnd w:id="121"/>
-      <w:r>
-        <w:rPr>
-          <w:lang w:val="en-US"/>
-        </w:rPr>
-        <w:t>. Grishagin</w:t>
-      </w:r>
-      <w:bookmarkEnd w:id="122"/>
-      <w:bookmarkEnd w:id="123"/>
-      <w:bookmarkEnd w:id="124"/>
-      <w:r>
-        <w:rPr>
-          <w:lang w:val="en-US"/>
-        </w:rPr>
-        <w:t>,</w:t>
-      </w:r>
-      <w:r>
-        <w:rPr>
-          <w:lang w:val="en-US"/>
-        </w:rPr>
-        <w:t xml:space="preserve"> K.</w:t>
-      </w:r>
-      <w:r>
-        <w:rPr>
-          <w:lang w:val="en-US"/>
-        </w:rPr>
-        <w:t>A. Barkalov</w:t>
-      </w:r>
-      <w:r>
-        <w:rPr>
-          <w:lang w:val="en-US"/>
-        </w:rPr>
-        <w:t>:</w:t>
-      </w:r>
-      <w:r>
-        <w:rPr>
-          <w:lang w:val="en-US"/>
-        </w:rPr>
-        <w:t xml:space="preserve"> </w:t>
-      </w:r>
-      <w:r>
-        <w:rPr>
-          <w:lang w:val="en-US"/>
-        </w:rPr>
-        <w:t>Parallel calculations in global optim</w:t>
-      </w:r>
-      <w:r>
-        <w:rPr>
-          <w:lang w:val="en-US"/>
-        </w:rPr>
-        <w:t>i</w:t>
-      </w:r>
-      <w:r>
-        <w:rPr>
-          <w:lang w:val="en-US"/>
-        </w:rPr>
-        <w:t>zation</w:t>
-      </w:r>
-      <w:r>
-        <w:rPr>
-          <w:lang w:val="en-US"/>
-        </w:rPr>
-        <w:t xml:space="preserve">. </w:t>
-      </w:r>
-      <w:r>
-        <w:rPr>
-          <w:lang w:val="en-US"/>
-        </w:rPr>
-        <w:t>Moscow</w:t>
-      </w:r>
-      <w:r>
-        <w:rPr>
-          <w:lang w:val="en-US"/>
-        </w:rPr>
-        <w:t xml:space="preserve">, </w:t>
-      </w:r>
-      <w:bookmarkStart w:id="125" w:name="OLE_LINK92"/>
-      <w:bookmarkStart w:id="126" w:name="OLE_LINK93"/>
-      <w:bookmarkStart w:id="127" w:name="OLE_LINK94"/>
-      <w:r>
-        <w:rPr>
-          <w:lang w:val="en-US"/>
-        </w:rPr>
-        <w:t xml:space="preserve">Publishing of the </w:t>
-      </w:r>
-      <w:r>
-        <w:rPr>
-          <w:lang w:val="en-US"/>
-        </w:rPr>
-        <w:t>Moscow</w:t>
-      </w:r>
-      <w:r>
-        <w:rPr>
-          <w:lang w:val="en-US"/>
-        </w:rPr>
-        <w:t xml:space="preserve"> State</w:t>
-      </w:r>
-      <w:r>
-        <w:rPr>
-          <w:lang w:val="en-US"/>
-        </w:rPr>
-        <w:t xml:space="preserve"> University</w:t>
-      </w:r>
-      <w:bookmarkEnd w:id="125"/>
       <w:bookmarkEnd w:id="126"/>
       <w:bookmarkEnd w:id="127"/>
+      <w:r>
+        <w:rPr>
+          <w:lang w:val="en-US"/>
+        </w:rPr>
+        <w:t>. Grishagin</w:t>
+      </w:r>
+      <w:bookmarkEnd w:id="128"/>
+      <w:bookmarkEnd w:id="129"/>
+      <w:bookmarkEnd w:id="130"/>
+      <w:r>
+        <w:rPr>
+          <w:lang w:val="en-US"/>
+        </w:rPr>
+        <w:t>,</w:t>
+      </w:r>
+      <w:r>
+        <w:rPr>
+          <w:lang w:val="en-US"/>
+        </w:rPr>
+        <w:t xml:space="preserve"> K.</w:t>
+      </w:r>
+      <w:r>
+        <w:rPr>
+          <w:lang w:val="en-US"/>
+        </w:rPr>
+        <w:t>A. Barkalov</w:t>
+      </w:r>
+      <w:r>
+        <w:rPr>
+          <w:lang w:val="en-US"/>
+        </w:rPr>
+        <w:t>:</w:t>
+      </w:r>
+      <w:r>
+        <w:rPr>
+          <w:lang w:val="en-US"/>
+        </w:rPr>
+        <w:t xml:space="preserve"> </w:t>
+      </w:r>
+      <w:r>
+        <w:rPr>
+          <w:lang w:val="en-US"/>
+        </w:rPr>
+        <w:t xml:space="preserve">Parallel'nye vychislenija v zadachah global'noj optimizacii </w:t>
+      </w:r>
+      <w:r>
+        <w:rPr>
+          <w:lang w:val="en-US"/>
+        </w:rPr>
+        <w:t>[</w:t>
+      </w:r>
+      <w:r>
+        <w:rPr>
+          <w:lang w:val="en-US"/>
+        </w:rPr>
+        <w:t>Parallel calculations in global opt</w:t>
+      </w:r>
+      <w:r>
+        <w:rPr>
+          <w:lang w:val="en-US"/>
+        </w:rPr>
+        <w:t>i</w:t>
+      </w:r>
+      <w:r>
+        <w:rPr>
+          <w:lang w:val="en-US"/>
+        </w:rPr>
+        <w:t>mization</w:t>
+      </w:r>
+      <w:r>
+        <w:rPr>
+          <w:lang w:val="en-US"/>
+        </w:rPr>
+        <w:t xml:space="preserve"> problems]</w:t>
+      </w:r>
+      <w:r>
+        <w:rPr>
+          <w:lang w:val="en-US"/>
+        </w:rPr>
+        <w:t xml:space="preserve">. </w:t>
+      </w:r>
+      <w:r>
+        <w:rPr>
+          <w:lang w:val="en-US"/>
+        </w:rPr>
+        <w:t>Moscow</w:t>
+      </w:r>
+      <w:r>
+        <w:rPr>
+          <w:lang w:val="en-US"/>
+        </w:rPr>
+        <w:t xml:space="preserve">, </w:t>
+      </w:r>
+      <w:bookmarkStart w:id="131" w:name="OLE_LINK92"/>
+      <w:bookmarkStart w:id="132" w:name="OLE_LINK93"/>
+      <w:bookmarkStart w:id="133" w:name="OLE_LINK94"/>
+      <w:r>
+        <w:rPr>
+          <w:lang w:val="en-US"/>
+        </w:rPr>
+        <w:t xml:space="preserve">Publishing of the </w:t>
+      </w:r>
+      <w:r>
+        <w:rPr>
+          <w:lang w:val="en-US"/>
+        </w:rPr>
+        <w:t>Moscow</w:t>
+      </w:r>
+      <w:r>
+        <w:rPr>
+          <w:lang w:val="en-US"/>
+        </w:rPr>
+        <w:t xml:space="preserve"> State</w:t>
+      </w:r>
+      <w:r>
+        <w:rPr>
+          <w:lang w:val="en-US"/>
+        </w:rPr>
+        <w:t xml:space="preserve"> University</w:t>
+      </w:r>
+      <w:bookmarkEnd w:id="131"/>
+      <w:bookmarkEnd w:id="132"/>
+      <w:bookmarkEnd w:id="133"/>
       <w:r>
         <w:rPr>
           <w:lang w:val="en-US"/>
@@ -14662,6 +14740,36 @@
         <w:rPr>
           <w:lang w:val="en-US"/>
         </w:rPr>
+        <w:t>N</w:t>
+      </w:r>
+      <w:r>
+        <w:rPr>
+          <w:lang w:val="en-US"/>
+        </w:rPr>
+        <w:t>elinejnoe programmirovanie i mnogojekstremal'naja optim</w:t>
+      </w:r>
+      <w:r>
+        <w:rPr>
+          <w:lang w:val="en-US"/>
+        </w:rPr>
+        <w:t>i</w:t>
+      </w:r>
+      <w:r>
+        <w:rPr>
+          <w:lang w:val="en-US"/>
+        </w:rPr>
+        <w:t xml:space="preserve">zacija </w:t>
+      </w:r>
+      <w:r>
+        <w:rPr>
+          <w:lang w:val="en-US"/>
+        </w:rPr>
+        <w:t>[</w:t>
+      </w:r>
+      <w:r>
+        <w:rPr>
+          <w:lang w:val="en-US"/>
+        </w:rPr>
         <w:t xml:space="preserve">Nonlinear programming and </w:t>
       </w:r>
       <w:r>
@@ -14686,30 +14794,24 @@
         <w:rPr>
           <w:lang w:val="en-US"/>
         </w:rPr>
+        <w:t>]</w:t>
+      </w:r>
+      <w:r>
+        <w:rPr>
+          <w:lang w:val="en-US"/>
+        </w:rPr>
         <w:t xml:space="preserve">. </w:t>
       </w:r>
-      <w:bookmarkStart w:id="128" w:name="OLE_LINK95"/>
-      <w:bookmarkStart w:id="129" w:name="OLE_LINK96"/>
-      <w:r>
-        <w:rPr>
-          <w:lang w:val="en-US"/>
-        </w:rPr>
-        <w:t>Niz</w:t>
-      </w:r>
-      <w:r>
-        <w:rPr>
-          <w:lang w:val="en-US"/>
-        </w:rPr>
-        <w:t>h</w:t>
-      </w:r>
-      <w:r>
-        <w:rPr>
-          <w:lang w:val="en-US"/>
-        </w:rPr>
-        <w:t>ni Novgorod</w:t>
-      </w:r>
-      <w:bookmarkEnd w:id="128"/>
-      <w:bookmarkEnd w:id="129"/>
+      <w:bookmarkStart w:id="134" w:name="OLE_LINK95"/>
+      <w:bookmarkStart w:id="135" w:name="OLE_LINK96"/>
+      <w:r>
+        <w:rPr>
+          <w:lang w:val="en-US"/>
+        </w:rPr>
+        <w:t>Nizhni Novgorod</w:t>
+      </w:r>
+      <w:bookmarkEnd w:id="134"/>
+      <w:bookmarkEnd w:id="135"/>
       <w:r>
         <w:rPr>
           <w:lang w:val="en-US"/>
@@ -17506,7 +17608,7 @@
 </file>
 
 <file path=customXml/itemProps1.xml><?xml version="1.0" encoding="utf-8"?>
-<ds:datastoreItem xmlns:ds="http://schemas.openxmlformats.org/officeDocument/2006/customXml" ds:itemID="{526970A9-3700-4C1E-9ECE-F31B5CB64BFC}">
+<ds:datastoreItem xmlns:ds="http://schemas.openxmlformats.org/officeDocument/2006/customXml" ds:itemID="{3CEC46BA-38B3-4482-BFE2-B3F299423C6A}">
   <ds:schemaRefs>
     <ds:schemaRef ds:uri="http://schemas.openxmlformats.org/officeDocument/2006/bibliography"/>
   </ds:schemaRefs>

</xml_diff>